<commit_message>
Added functionality and docker related files
</commit_message>
<xml_diff>
--- a/raport.docx
+++ b/raport.docx
@@ -600,13 +600,28 @@
     </w:p>
     <w:p>
       <w:pPr>
-        <w:rPr>
-          <w:rFonts w:ascii="Helvetika" w:hAnsi="Helvetika"/>
-          <w:sz w:val="36"/>
-          <w:szCs w:val="48"/>
-          <w:lang w:val="en-CA"/>
-        </w:rPr>
-      </w:pPr>
+        <w:pStyle w:val="ListParagraph"/>
+        <w:numPr>
+          <w:ilvl w:val="0"/>
+          <w:numId w:val="1"/>
+        </w:numPr>
+        <w:rPr>
+          <w:rFonts w:ascii="Helvetika" w:hAnsi="Helvetika"/>
+          <w:sz w:val="36"/>
+          <w:szCs w:val="48"/>
+          <w:lang w:val="en-CA"/>
+        </w:rPr>
+      </w:pPr>
+      <w:r>
+        <w:rPr>
+          <w:rFonts w:ascii="Helvetika" w:hAnsi="Helvetika"/>
+          <w:sz w:val="36"/>
+          <w:szCs w:val="48"/>
+          <w:lang w:val="en-CA"/>
+        </w:rPr>
+        <w:lastRenderedPageBreak/>
+        <w:t>Execution de Docker</w:t>
+      </w:r>
     </w:p>
     <w:p>
       <w:pPr>
@@ -663,6 +678,110 @@
     </w:p>
     <w:p>
       <w:pPr>
+        <w:pStyle w:val="ListParagraph"/>
+        <w:numPr>
+          <w:ilvl w:val="0"/>
+          <w:numId w:val="1"/>
+        </w:numPr>
+        <w:rPr>
+          <w:rFonts w:ascii="Helvetika" w:hAnsi="Helvetika"/>
+          <w:sz w:val="36"/>
+          <w:szCs w:val="48"/>
+          <w:lang w:val="en-CA"/>
+        </w:rPr>
+      </w:pPr>
+      <w:r>
+        <w:rPr>
+          <w:rFonts w:ascii="Helvetika" w:hAnsi="Helvetika"/>
+          <w:sz w:val="36"/>
+          <w:szCs w:val="48"/>
+          <w:lang w:val="en-CA"/>
+        </w:rPr>
+        <w:t>Sync avec le git:</w:t>
+      </w:r>
+    </w:p>
+    <w:p>
+      <w:pPr>
+        <w:pStyle w:val="ListParagraph"/>
+        <w:rPr>
+          <w:rFonts w:ascii="Helvetika" w:hAnsi="Helvetika"/>
+          <w:sz w:val="36"/>
+          <w:szCs w:val="48"/>
+          <w:lang w:val="en-CA"/>
+        </w:rPr>
+      </w:pPr>
+    </w:p>
+    <w:p>
+      <w:pPr>
+        <w:pStyle w:val="ListParagraph"/>
+        <w:rPr>
+          <w:rFonts w:ascii="Helvetika" w:hAnsi="Helvetika"/>
+          <w:sz w:val="36"/>
+          <w:szCs w:val="48"/>
+          <w:lang w:val="en-CA"/>
+        </w:rPr>
+      </w:pPr>
+      <w:r>
+        <w:rPr>
+          <w:rFonts w:ascii="Helvetika" w:hAnsi="Helvetika"/>
+          <w:sz w:val="36"/>
+          <w:szCs w:val="48"/>
+          <w:lang w:val="en-CA"/>
+        </w:rPr>
+        <w:drawing>
+          <wp:inline distT="0" distB="0" distL="0" distR="0" wp14:anchorId="6CED6AB1" wp14:editId="14CDDC5B">
+            <wp:extent cx="5731510" cy="4488815"/>
+            <wp:effectExtent l="0" t="0" r="2540" b="6985"/>
+            <wp:docPr id="217143662" name="Picture 1" descr="A screen shot of a computer&#10;&#10;Description automatically generated"/>
+            <wp:cNvGraphicFramePr>
+              <a:graphicFrameLocks xmlns:a="http://schemas.openxmlformats.org/drawingml/2006/main" noChangeAspect="1"/>
+            </wp:cNvGraphicFramePr>
+            <a:graphic xmlns:a="http://schemas.openxmlformats.org/drawingml/2006/main">
+              <a:graphicData uri="http://schemas.openxmlformats.org/drawingml/2006/picture">
+                <pic:pic xmlns:pic="http://schemas.openxmlformats.org/drawingml/2006/picture">
+                  <pic:nvPicPr>
+                    <pic:cNvPr id="217143662" name="Picture 1" descr="A screen shot of a computer&#10;&#10;Description automatically generated"/>
+                    <pic:cNvPicPr/>
+                  </pic:nvPicPr>
+                  <pic:blipFill>
+                    <a:blip r:embed="rId10"/>
+                    <a:stretch>
+                      <a:fillRect/>
+                    </a:stretch>
+                  </pic:blipFill>
+                  <pic:spPr>
+                    <a:xfrm>
+                      <a:off x="0" y="0"/>
+                      <a:ext cx="5731510" cy="4488815"/>
+                    </a:xfrm>
+                    <a:prstGeom prst="rect">
+                      <a:avLst/>
+                    </a:prstGeom>
+                  </pic:spPr>
+                </pic:pic>
+              </a:graphicData>
+            </a:graphic>
+          </wp:inline>
+        </w:drawing>
+      </w:r>
+    </w:p>
+    <w:p>
+      <w:pPr>
+        <w:pStyle w:val="ListParagraph"/>
+        <w:numPr>
+          <w:ilvl w:val="0"/>
+          <w:numId w:val="1"/>
+        </w:numPr>
+        <w:rPr>
+          <w:rFonts w:ascii="Helvetika" w:hAnsi="Helvetika"/>
+          <w:sz w:val="36"/>
+          <w:szCs w:val="48"/>
+          <w:lang w:val="en-CA"/>
+        </w:rPr>
+      </w:pPr>
+    </w:p>
+    <w:p>
+      <w:pPr>
         <w:rPr>
           <w:rFonts w:ascii="Helvetika" w:hAnsi="Helvetika"/>
           <w:sz w:val="36"/>
@@ -732,7 +851,7 @@
                     <pic:cNvPicPr/>
                   </pic:nvPicPr>
                   <pic:blipFill>
-                    <a:blip r:embed="rId10"/>
+                    <a:blip r:embed="rId11"/>
                     <a:stretch>
                       <a:fillRect/>
                     </a:stretch>

</xml_diff>